<commit_message>
Changed the name of the ticker stream
</commit_message>
<xml_diff>
--- a/AnomalyDetection/Zeppelin/kda_notebook_steps.docx
+++ b/AnomalyDetection/Zeppelin/kda_notebook_steps.docx
@@ -788,7 +788,19 @@
         <w:rPr>
           <w:rFonts w:ascii="Helvetica" w:hAnsi="Helvetica" w:cs="Helvetica"/>
         </w:rPr>
-        <w:t xml:space="preserve">  'stream' = 'ticker',</w:t>
+        <w:t xml:space="preserve">  'stream' = 'ticker</w:t>
+      </w:r>
+      <w:r>
+        <w:rPr>
+          <w:rFonts w:ascii="Helvetica" w:hAnsi="Helvetica" w:cs="Helvetica"/>
+        </w:rPr>
+        <w:t>stream</w:t>
+      </w:r>
+      <w:r>
+        <w:rPr>
+          <w:rFonts w:ascii="Helvetica" w:hAnsi="Helvetica" w:cs="Helvetica"/>
+        </w:rPr>
+        <w:t>',</w:t>
       </w:r>
     </w:p>
     <w:p>

</xml_diff>